<commit_message>
Day - 7 commit
</commit_message>
<xml_diff>
--- a/Data Science with R Programming Documentation.docx
+++ b/Data Science with R Programming Documentation.docx
@@ -189,6 +189,7 @@
           <w:shd w:val="clear" w:color="auto" w:fill="FFFFFF"/>
         </w:rPr>
       </w:pPr>
+      <w:proofErr w:type="spellStart"/>
       <w:r>
         <w:rPr>
           <w:rFonts w:ascii="Roboto" w:hAnsi="Roboto"/>
@@ -209,6 +210,7 @@
         </w:rPr>
         <w:t>unif</w:t>
       </w:r>
+      <w:proofErr w:type="spellEnd"/>
     </w:p>
     <w:p>
       <w:pPr>
@@ -402,17 +404,35 @@
     <w:p>
       <w:r>
         <w:lastRenderedPageBreak/>
-        <w:t>Data visualiztaion:</w:t>
-      </w:r>
-    </w:p>
-    <w:p>
+        <w:t xml:space="preserve">Data </w:t>
+      </w:r>
+      <w:proofErr w:type="spellStart"/>
+      <w:r>
+        <w:t>visualiztaion</w:t>
+      </w:r>
+      <w:proofErr w:type="spellEnd"/>
+      <w:r>
+        <w:t>:</w:t>
+      </w:r>
+    </w:p>
+    <w:p>
+      <w:proofErr w:type="spellStart"/>
       <w:r>
         <w:t>Charts,grap,map</w:t>
       </w:r>
-    </w:p>
-    <w:p>
-      <w:r>
-        <w:t>Graphical represnetion of information and data</w:t>
+      <w:proofErr w:type="spellEnd"/>
+    </w:p>
+    <w:p>
+      <w:r>
+        <w:t xml:space="preserve">Graphical </w:t>
+      </w:r>
+      <w:proofErr w:type="spellStart"/>
+      <w:r>
+        <w:t>represnetion</w:t>
+      </w:r>
+      <w:proofErr w:type="spellEnd"/>
+      <w:r>
+        <w:t xml:space="preserve"> of information and data</w:t>
       </w:r>
     </w:p>
     <w:p>
@@ -421,11 +441,24 @@
       </w:r>
     </w:p>
     <w:p>
-      <w:r>
-        <w:t>Ggplot has 6 layers</w:t>
-      </w:r>
-      <w:r>
-        <w:t xml:space="preserve"> ggplot – (grammar of graphics)</w:t>
+      <w:proofErr w:type="spellStart"/>
+      <w:r>
+        <w:t>Ggplot</w:t>
+      </w:r>
+      <w:proofErr w:type="spellEnd"/>
+      <w:r>
+        <w:t xml:space="preserve"> has 6 layers</w:t>
+      </w:r>
+      <w:r>
+        <w:t xml:space="preserve"> </w:t>
+      </w:r>
+      <w:proofErr w:type="spellStart"/>
+      <w:r>
+        <w:t>ggplot</w:t>
+      </w:r>
+      <w:proofErr w:type="spellEnd"/>
+      <w:r>
+        <w:t xml:space="preserve"> – (grammar of graphics)</w:t>
       </w:r>
     </w:p>
     <w:p>
@@ -434,9 +467,11 @@
       </w:r>
     </w:p>
     <w:p>
+      <w:proofErr w:type="spellStart"/>
       <w:r>
         <w:t>Aestatics</w:t>
       </w:r>
+      <w:proofErr w:type="spellEnd"/>
     </w:p>
     <w:p>
       <w:r>
@@ -475,7 +510,15 @@
     <w:p/>
     <w:p>
       <w:r>
-        <w:t>Plots except ggplot in r</w:t>
+        <w:t xml:space="preserve">Plots except </w:t>
+      </w:r>
+      <w:proofErr w:type="spellStart"/>
+      <w:r>
+        <w:t>ggplot</w:t>
+      </w:r>
+      <w:proofErr w:type="spellEnd"/>
+      <w:r>
+        <w:t xml:space="preserve"> in r</w:t>
       </w:r>
     </w:p>
     <w:p/>
@@ -748,6 +791,7 @@
       </w:pPr>
       <w:r>
         <w:rPr>
+          <w:noProof/>
           <w:lang w:val="id-ID"/>
         </w:rPr>
         <w:lastRenderedPageBreak/>
@@ -833,6 +877,265 @@
           <w:lang w:val="id-ID"/>
         </w:rPr>
       </w:pPr>
+    </w:p>
+    <w:p>
+      <w:pPr>
+        <w:rPr>
+          <w:lang w:val="id-ID"/>
+        </w:rPr>
+      </w:pPr>
+    </w:p>
+    <w:p>
+      <w:pPr>
+        <w:rPr>
+          <w:lang w:val="id-ID"/>
+        </w:rPr>
+      </w:pPr>
+    </w:p>
+    <w:p>
+      <w:r>
+        <w:lastRenderedPageBreak/>
+        <w:t>Data summarization:</w:t>
+      </w:r>
+    </w:p>
+    <w:p>
+      <w:r>
+        <w:t>Mean</w:t>
+      </w:r>
+    </w:p>
+    <w:p>
+      <w:r>
+        <w:t xml:space="preserve">Median </w:t>
+      </w:r>
+    </w:p>
+    <w:p>
+      <w:r>
+        <w:t>Mode</w:t>
+      </w:r>
+    </w:p>
+    <w:p>
+      <w:r>
+        <w:t>Standard deviation</w:t>
+      </w:r>
+    </w:p>
+    <w:p>
+      <w:r>
+        <w:rPr>
+          <w:noProof/>
+        </w:rPr>
+        <w:drawing>
+          <wp:inline distT="0" distB="0" distL="0" distR="0" wp14:anchorId="7B46E533" wp14:editId="504A68DD">
+            <wp:extent cx="5731510" cy="3223895"/>
+            <wp:effectExtent l="0" t="0" r="2540" b="0"/>
+            <wp:docPr id="7" name="Picture 7"/>
+            <wp:cNvGraphicFramePr>
+              <a:graphicFrameLocks xmlns:a="http://schemas.openxmlformats.org/drawingml/2006/main" noChangeAspect="1"/>
+            </wp:cNvGraphicFramePr>
+            <a:graphic xmlns:a="http://schemas.openxmlformats.org/drawingml/2006/main">
+              <a:graphicData uri="http://schemas.openxmlformats.org/drawingml/2006/picture">
+                <pic:pic xmlns:pic="http://schemas.openxmlformats.org/drawingml/2006/picture">
+                  <pic:nvPicPr>
+                    <pic:cNvPr id="1" name=""/>
+                    <pic:cNvPicPr/>
+                  </pic:nvPicPr>
+                  <pic:blipFill>
+                    <a:blip r:embed="rId10"/>
+                    <a:stretch>
+                      <a:fillRect/>
+                    </a:stretch>
+                  </pic:blipFill>
+                  <pic:spPr>
+                    <a:xfrm>
+                      <a:off x="0" y="0"/>
+                      <a:ext cx="5731510" cy="3223895"/>
+                    </a:xfrm>
+                    <a:prstGeom prst="rect">
+                      <a:avLst/>
+                    </a:prstGeom>
+                  </pic:spPr>
+                </pic:pic>
+              </a:graphicData>
+            </a:graphic>
+          </wp:inline>
+        </w:drawing>
+      </w:r>
+    </w:p>
+    <w:p/>
+    <w:p>
+      <w:hyperlink r:id="rId11" w:history="1">
+        <w:r>
+          <w:rPr>
+            <w:rStyle w:val="Hyperlink"/>
+          </w:rPr>
+          <w:t>http://www.r-tutor.com/elementary-statistics/probability-distributions</w:t>
+        </w:r>
+      </w:hyperlink>
+    </w:p>
+    <w:p>
+      <w:r>
+        <w:rPr>
+          <w:rFonts w:ascii="Roboto" w:hAnsi="Roboto"/>
+          <w:color w:val="202124"/>
+          <w:sz w:val="20"/>
+          <w:szCs w:val="20"/>
+          <w:shd w:val="clear" w:color="auto" w:fill="FFFFFF"/>
+        </w:rPr>
+        <w:t xml:space="preserve">Suppose </w:t>
+      </w:r>
+      <w:proofErr w:type="spellStart"/>
+      <w:r>
+        <w:rPr>
+          <w:rFonts w:ascii="Roboto" w:hAnsi="Roboto"/>
+          <w:color w:val="202124"/>
+          <w:sz w:val="20"/>
+          <w:szCs w:val="20"/>
+          <w:shd w:val="clear" w:color="auto" w:fill="FFFFFF"/>
+        </w:rPr>
+        <w:t>ther</w:t>
+      </w:r>
+      <w:proofErr w:type="spellEnd"/>
+      <w:r>
+        <w:rPr>
+          <w:rFonts w:ascii="Roboto" w:hAnsi="Roboto"/>
+          <w:color w:val="202124"/>
+          <w:sz w:val="20"/>
+          <w:szCs w:val="20"/>
+          <w:shd w:val="clear" w:color="auto" w:fill="FFFFFF"/>
+        </w:rPr>
+        <w:t xml:space="preserve"> e12 </w:t>
+      </w:r>
+      <w:proofErr w:type="spellStart"/>
+      <w:r>
+        <w:rPr>
+          <w:rFonts w:ascii="Roboto" w:hAnsi="Roboto"/>
+          <w:color w:val="202124"/>
+          <w:sz w:val="20"/>
+          <w:szCs w:val="20"/>
+          <w:shd w:val="clear" w:color="auto" w:fill="FFFFFF"/>
+        </w:rPr>
+        <w:t>mcq</w:t>
+      </w:r>
+      <w:proofErr w:type="spellEnd"/>
+      <w:r>
+        <w:rPr>
+          <w:rFonts w:ascii="Roboto" w:hAnsi="Roboto"/>
+          <w:color w:val="202124"/>
+          <w:sz w:val="20"/>
+          <w:szCs w:val="20"/>
+          <w:shd w:val="clear" w:color="auto" w:fill="FFFFFF"/>
+        </w:rPr>
+        <w:t xml:space="preserve"> in </w:t>
+      </w:r>
+      <w:proofErr w:type="spellStart"/>
+      <w:r>
+        <w:rPr>
+          <w:rFonts w:ascii="Roboto" w:hAnsi="Roboto"/>
+          <w:color w:val="202124"/>
+          <w:sz w:val="20"/>
+          <w:szCs w:val="20"/>
+          <w:shd w:val="clear" w:color="auto" w:fill="FFFFFF"/>
+        </w:rPr>
+        <w:t>english</w:t>
+      </w:r>
+      <w:proofErr w:type="spellEnd"/>
+      <w:r>
+        <w:rPr>
+          <w:rFonts w:ascii="Roboto" w:hAnsi="Roboto"/>
+          <w:color w:val="202124"/>
+          <w:sz w:val="20"/>
+          <w:szCs w:val="20"/>
+          <w:shd w:val="clear" w:color="auto" w:fill="FFFFFF"/>
+        </w:rPr>
+        <w:t xml:space="preserve"> class each question has 5 possible answers and only one </w:t>
+      </w:r>
+      <w:proofErr w:type="spellStart"/>
+      <w:r>
+        <w:rPr>
+          <w:rFonts w:ascii="Roboto" w:hAnsi="Roboto"/>
+          <w:color w:val="202124"/>
+          <w:sz w:val="20"/>
+          <w:szCs w:val="20"/>
+          <w:shd w:val="clear" w:color="auto" w:fill="FFFFFF"/>
+        </w:rPr>
+        <w:t>crct</w:t>
+      </w:r>
+      <w:proofErr w:type="spellEnd"/>
+      <w:r>
+        <w:rPr>
+          <w:rFonts w:ascii="Roboto" w:hAnsi="Roboto"/>
+          <w:color w:val="202124"/>
+          <w:sz w:val="20"/>
+          <w:szCs w:val="20"/>
+          <w:shd w:val="clear" w:color="auto" w:fill="FFFFFF"/>
+        </w:rPr>
+        <w:t xml:space="preserve"> </w:t>
+      </w:r>
+      <w:proofErr w:type="spellStart"/>
+      <w:r>
+        <w:rPr>
+          <w:rFonts w:ascii="Roboto" w:hAnsi="Roboto"/>
+          <w:color w:val="202124"/>
+          <w:sz w:val="20"/>
+          <w:szCs w:val="20"/>
+          <w:shd w:val="clear" w:color="auto" w:fill="FFFFFF"/>
+        </w:rPr>
+        <w:t>finf</w:t>
+      </w:r>
+      <w:proofErr w:type="spellEnd"/>
+      <w:r>
+        <w:rPr>
+          <w:rFonts w:ascii="Roboto" w:hAnsi="Roboto"/>
+          <w:color w:val="202124"/>
+          <w:sz w:val="20"/>
+          <w:szCs w:val="20"/>
+          <w:shd w:val="clear" w:color="auto" w:fill="FFFFFF"/>
+        </w:rPr>
+        <w:t xml:space="preserve"> a </w:t>
+      </w:r>
+      <w:proofErr w:type="spellStart"/>
+      <w:r>
+        <w:rPr>
+          <w:rFonts w:ascii="Roboto" w:hAnsi="Roboto"/>
+          <w:color w:val="202124"/>
+          <w:sz w:val="20"/>
+          <w:szCs w:val="20"/>
+          <w:shd w:val="clear" w:color="auto" w:fill="FFFFFF"/>
+        </w:rPr>
+        <w:t>probabilty</w:t>
+      </w:r>
+      <w:proofErr w:type="spellEnd"/>
+      <w:r>
+        <w:rPr>
+          <w:rFonts w:ascii="Roboto" w:hAnsi="Roboto"/>
+          <w:color w:val="202124"/>
+          <w:sz w:val="20"/>
+          <w:szCs w:val="20"/>
+          <w:shd w:val="clear" w:color="auto" w:fill="FFFFFF"/>
+        </w:rPr>
+        <w:t xml:space="preserve"> of having 4 or less </w:t>
+      </w:r>
+      <w:proofErr w:type="spellStart"/>
+      <w:r>
+        <w:rPr>
+          <w:rFonts w:ascii="Roboto" w:hAnsi="Roboto"/>
+          <w:color w:val="202124"/>
+          <w:sz w:val="20"/>
+          <w:szCs w:val="20"/>
+          <w:shd w:val="clear" w:color="auto" w:fill="FFFFFF"/>
+        </w:rPr>
+        <w:t>crct</w:t>
+      </w:r>
+      <w:proofErr w:type="spellEnd"/>
+      <w:r>
+        <w:rPr>
+          <w:rFonts w:ascii="Roboto" w:hAnsi="Roboto"/>
+          <w:color w:val="202124"/>
+          <w:sz w:val="20"/>
+          <w:szCs w:val="20"/>
+          <w:shd w:val="clear" w:color="auto" w:fill="FFFFFF"/>
+        </w:rPr>
+        <w:t xml:space="preserve"> answer if a student attempt the answer randomly</w:t>
+      </w:r>
     </w:p>
     <w:sectPr>
       <w:pgSz w:w="11906" w:h="16838"/>
@@ -1270,6 +1573,29 @@
     <w:semiHidden/>
     <w:unhideWhenUsed/>
   </w:style>
+  <w:style w:type="character" w:styleId="Hyperlink">
+    <w:name w:val="Hyperlink"/>
+    <w:basedOn w:val="DefaultParagraphFont"/>
+    <w:uiPriority w:val="99"/>
+    <w:unhideWhenUsed/>
+    <w:rsid w:val="00987402"/>
+    <w:rPr>
+      <w:color w:val="0563C1" w:themeColor="hyperlink"/>
+      <w:u w:val="single"/>
+    </w:rPr>
+  </w:style>
+  <w:style w:type="character" w:styleId="UnresolvedMention">
+    <w:name w:val="Unresolved Mention"/>
+    <w:basedOn w:val="DefaultParagraphFont"/>
+    <w:uiPriority w:val="99"/>
+    <w:semiHidden/>
+    <w:unhideWhenUsed/>
+    <w:rsid w:val="00987402"/>
+    <w:rPr>
+      <w:color w:val="605E5C"/>
+      <w:shd w:val="clear" w:color="auto" w:fill="E1DFDD"/>
+    </w:rPr>
+  </w:style>
 </w:styles>
 </file>
 

</xml_diff>